<commit_message>
posledna uprava zaverecnej spravy
</commit_message>
<xml_diff>
--- a/Zaverecna_sprava.docx
+++ b/Zaverecna_sprava.docx
@@ -273,7 +273,7 @@
           <w:r>
             <w:fldChar w:fldCharType="separate"/>
           </w:r>
-          <w:hyperlink w:anchor="_Toc378255884" w:history="1">
+          <w:hyperlink w:anchor="_Toc378256429" w:history="1">
             <w:r>
               <w:rPr>
                 <w:rStyle w:val="Hypertextovprepojenie"/>
@@ -300,7 +300,7 @@
                 <w:noProof/>
                 <w:webHidden/>
               </w:rPr>
-              <w:instrText xml:space="preserve"> PAGEREF _Toc378255884 \h </w:instrText>
+              <w:instrText xml:space="preserve"> PAGEREF _Toc378256429 \h </w:instrText>
             </w:r>
             <w:r>
               <w:rPr>
@@ -320,7 +320,7 @@
                 <w:noProof/>
                 <w:webHidden/>
               </w:rPr>
-              <w:t>2</w:t>
+              <w:t>3</w:t>
             </w:r>
             <w:r>
               <w:rPr>
@@ -343,7 +343,7 @@
               <w:lang w:eastAsia="sk-SK"/>
             </w:rPr>
           </w:pPr>
-          <w:hyperlink w:anchor="_Toc378255885" w:history="1">
+          <w:hyperlink w:anchor="_Toc378256430" w:history="1">
             <w:r>
               <w:rPr>
                 <w:rStyle w:val="Hypertextovprepojenie"/>
@@ -370,7 +370,7 @@
                 <w:noProof/>
                 <w:webHidden/>
               </w:rPr>
-              <w:instrText xml:space="preserve"> PAGEREF _Toc378255885 \h </w:instrText>
+              <w:instrText xml:space="preserve"> PAGEREF _Toc378256430 \h </w:instrText>
             </w:r>
             <w:r>
               <w:rPr>
@@ -413,7 +413,7 @@
               <w:lang w:eastAsia="sk-SK"/>
             </w:rPr>
           </w:pPr>
-          <w:hyperlink w:anchor="_Toc378255886" w:history="1">
+          <w:hyperlink w:anchor="_Toc378256431" w:history="1">
             <w:r>
               <w:rPr>
                 <w:rStyle w:val="Hypertextovprepojenie"/>
@@ -440,7 +440,7 @@
                 <w:noProof/>
                 <w:webHidden/>
               </w:rPr>
-              <w:instrText xml:space="preserve"> PAGEREF _Toc378255886 \h </w:instrText>
+              <w:instrText xml:space="preserve"> PAGEREF _Toc378256431 \h </w:instrText>
             </w:r>
             <w:r>
               <w:rPr>
@@ -483,7 +483,7 @@
               <w:lang w:eastAsia="sk-SK"/>
             </w:rPr>
           </w:pPr>
-          <w:hyperlink w:anchor="_Toc378255887" w:history="1">
+          <w:hyperlink w:anchor="_Toc378256432" w:history="1">
             <w:r>
               <w:rPr>
                 <w:rStyle w:val="Hypertextovprepojenie"/>
@@ -510,7 +510,7 @@
                 <w:noProof/>
                 <w:webHidden/>
               </w:rPr>
-              <w:instrText xml:space="preserve"> PAGEREF _Toc378255887 \h </w:instrText>
+              <w:instrText xml:space="preserve"> PAGEREF _Toc378256432 \h </w:instrText>
             </w:r>
             <w:r>
               <w:rPr>
@@ -553,7 +553,7 @@
               <w:lang w:eastAsia="sk-SK"/>
             </w:rPr>
           </w:pPr>
-          <w:hyperlink w:anchor="_Toc378255888" w:history="1">
+          <w:hyperlink w:anchor="_Toc378256433" w:history="1">
             <w:r>
               <w:rPr>
                 <w:rStyle w:val="Hypertextovprepojenie"/>
@@ -580,7 +580,7 @@
                 <w:noProof/>
                 <w:webHidden/>
               </w:rPr>
-              <w:instrText xml:space="preserve"> PAGEREF _Toc378255888 \h </w:instrText>
+              <w:instrText xml:space="preserve"> PAGEREF _Toc378256433 \h </w:instrText>
             </w:r>
             <w:r>
               <w:rPr>
@@ -623,7 +623,7 @@
               <w:lang w:eastAsia="sk-SK"/>
             </w:rPr>
           </w:pPr>
-          <w:hyperlink w:anchor="_Toc378255889" w:history="1">
+          <w:hyperlink w:anchor="_Toc378256434" w:history="1">
             <w:r>
               <w:rPr>
                 <w:rStyle w:val="Hypertextovprepojenie"/>
@@ -650,7 +650,7 @@
                 <w:noProof/>
                 <w:webHidden/>
               </w:rPr>
-              <w:instrText xml:space="preserve"> PAGEREF _Toc378255889 \h </w:instrText>
+              <w:instrText xml:space="preserve"> PAGEREF _Toc378256434 \h </w:instrText>
             </w:r>
             <w:r>
               <w:rPr>
@@ -693,7 +693,7 @@
               <w:lang w:eastAsia="sk-SK"/>
             </w:rPr>
           </w:pPr>
-          <w:hyperlink w:anchor="_Toc378255890" w:history="1">
+          <w:hyperlink w:anchor="_Toc378256435" w:history="1">
             <w:r>
               <w:rPr>
                 <w:rStyle w:val="Hypertextovprepojenie"/>
@@ -720,7 +720,7 @@
                 <w:noProof/>
                 <w:webHidden/>
               </w:rPr>
-              <w:instrText xml:space="preserve"> PAGEREF _Toc378255890 \h </w:instrText>
+              <w:instrText xml:space="preserve"> PAGEREF _Toc378256435 \h </w:instrText>
             </w:r>
             <w:r>
               <w:rPr>
@@ -763,7 +763,7 @@
               <w:lang w:eastAsia="sk-SK"/>
             </w:rPr>
           </w:pPr>
-          <w:hyperlink w:anchor="_Toc378255891" w:history="1">
+          <w:hyperlink w:anchor="_Toc378256436" w:history="1">
             <w:r>
               <w:rPr>
                 <w:rStyle w:val="Hypertextovprepojenie"/>
@@ -790,7 +790,7 @@
                 <w:noProof/>
                 <w:webHidden/>
               </w:rPr>
-              <w:instrText xml:space="preserve"> PAGEREF _Toc378255891 \h </w:instrText>
+              <w:instrText xml:space="preserve"> PAGEREF _Toc378256436 \h </w:instrText>
             </w:r>
             <w:r>
               <w:rPr>
@@ -810,7 +810,7 @@
                 <w:noProof/>
                 <w:webHidden/>
               </w:rPr>
-              <w:t>3</w:t>
+              <w:t>4</w:t>
             </w:r>
             <w:r>
               <w:rPr>
@@ -833,7 +833,7 @@
               <w:lang w:eastAsia="sk-SK"/>
             </w:rPr>
           </w:pPr>
-          <w:hyperlink w:anchor="_Toc378255892" w:history="1">
+          <w:hyperlink w:anchor="_Toc378256437" w:history="1">
             <w:r>
               <w:rPr>
                 <w:rStyle w:val="Hypertextovprepojenie"/>
@@ -860,7 +860,7 @@
                 <w:noProof/>
                 <w:webHidden/>
               </w:rPr>
-              <w:instrText xml:space="preserve"> PAGEREF _Toc378255892 \h </w:instrText>
+              <w:instrText xml:space="preserve"> PAGEREF _Toc378256437 \h </w:instrText>
             </w:r>
             <w:r>
               <w:rPr>
@@ -880,7 +880,7 @@
                 <w:noProof/>
                 <w:webHidden/>
               </w:rPr>
-              <w:t>3</w:t>
+              <w:t>4</w:t>
             </w:r>
             <w:r>
               <w:rPr>
@@ -903,7 +903,7 @@
               <w:lang w:eastAsia="sk-SK"/>
             </w:rPr>
           </w:pPr>
-          <w:hyperlink w:anchor="_Toc378255893" w:history="1">
+          <w:hyperlink w:anchor="_Toc378256438" w:history="1">
             <w:r>
               <w:rPr>
                 <w:rStyle w:val="Hypertextovprepojenie"/>
@@ -930,7 +930,7 @@
                 <w:noProof/>
                 <w:webHidden/>
               </w:rPr>
-              <w:instrText xml:space="preserve"> PAGEREF _Toc378255893 \h </w:instrText>
+              <w:instrText xml:space="preserve"> PAGEREF _Toc378256438 \h </w:instrText>
             </w:r>
             <w:r>
               <w:rPr>
@@ -973,7 +973,7 @@
               <w:lang w:eastAsia="sk-SK"/>
             </w:rPr>
           </w:pPr>
-          <w:hyperlink w:anchor="_Toc378255894" w:history="1">
+          <w:hyperlink w:anchor="_Toc378256439" w:history="1">
             <w:r>
               <w:rPr>
                 <w:rStyle w:val="Hypertextovprepojenie"/>
@@ -1000,7 +1000,7 @@
                 <w:noProof/>
                 <w:webHidden/>
               </w:rPr>
-              <w:instrText xml:space="preserve"> PAGEREF _Toc378255894 \h </w:instrText>
+              <w:instrText xml:space="preserve"> PAGEREF _Toc378256439 \h </w:instrText>
             </w:r>
             <w:r>
               <w:rPr>
@@ -1043,7 +1043,7 @@
               <w:lang w:eastAsia="sk-SK"/>
             </w:rPr>
           </w:pPr>
-          <w:hyperlink w:anchor="_Toc378255895" w:history="1">
+          <w:hyperlink w:anchor="_Toc378256440" w:history="1">
             <w:r>
               <w:rPr>
                 <w:rStyle w:val="Hypertextovprepojenie"/>
@@ -1070,7 +1070,7 @@
                 <w:noProof/>
                 <w:webHidden/>
               </w:rPr>
-              <w:instrText xml:space="preserve"> PAGEREF _Toc378255895 \h </w:instrText>
+              <w:instrText xml:space="preserve"> PAGEREF _Toc378256440 \h </w:instrText>
             </w:r>
             <w:r>
               <w:rPr>
@@ -1113,7 +1113,7 @@
               <w:lang w:eastAsia="sk-SK"/>
             </w:rPr>
           </w:pPr>
-          <w:hyperlink w:anchor="_Toc378255896" w:history="1">
+          <w:hyperlink w:anchor="_Toc378256441" w:history="1">
             <w:r>
               <w:rPr>
                 <w:rStyle w:val="Hypertextovprepojenie"/>
@@ -1140,7 +1140,7 @@
                 <w:noProof/>
                 <w:webHidden/>
               </w:rPr>
-              <w:instrText xml:space="preserve"> PAGEREF _Toc378255896 \h </w:instrText>
+              <w:instrText xml:space="preserve"> PAGEREF _Toc378256441 \h </w:instrText>
             </w:r>
             <w:r>
               <w:rPr>
@@ -1183,7 +1183,7 @@
               <w:lang w:eastAsia="sk-SK"/>
             </w:rPr>
           </w:pPr>
-          <w:hyperlink w:anchor="_Toc378255897" w:history="1">
+          <w:hyperlink w:anchor="_Toc378256442" w:history="1">
             <w:r>
               <w:rPr>
                 <w:rStyle w:val="Hypertextovprepojenie"/>
@@ -1210,7 +1210,7 @@
                 <w:noProof/>
                 <w:webHidden/>
               </w:rPr>
-              <w:instrText xml:space="preserve"> PAGEREF _Toc378255897 \h </w:instrText>
+              <w:instrText xml:space="preserve"> PAGEREF _Toc378256442 \h </w:instrText>
             </w:r>
             <w:r>
               <w:rPr>
@@ -1253,7 +1253,7 @@
               <w:lang w:eastAsia="sk-SK"/>
             </w:rPr>
           </w:pPr>
-          <w:hyperlink w:anchor="_Toc378255898" w:history="1">
+          <w:hyperlink w:anchor="_Toc378256443" w:history="1">
             <w:r>
               <w:rPr>
                 <w:rStyle w:val="Hypertextovprepojenie"/>
@@ -1280,7 +1280,7 @@
                 <w:noProof/>
                 <w:webHidden/>
               </w:rPr>
-              <w:instrText xml:space="preserve"> PAGEREF _Toc378255898 \h </w:instrText>
+              <w:instrText xml:space="preserve"> PAGEREF _Toc378256443 \h </w:instrText>
             </w:r>
             <w:r>
               <w:rPr>
@@ -1323,7 +1323,7 @@
               <w:lang w:eastAsia="sk-SK"/>
             </w:rPr>
           </w:pPr>
-          <w:hyperlink w:anchor="_Toc378255899" w:history="1">
+          <w:hyperlink w:anchor="_Toc378256444" w:history="1">
             <w:r>
               <w:rPr>
                 <w:rStyle w:val="Hypertextovprepojenie"/>
@@ -1351,7 +1351,7 @@
                 <w:noProof/>
                 <w:webHidden/>
               </w:rPr>
-              <w:instrText xml:space="preserve"> PAGEREF _Toc378255899 \h </w:instrText>
+              <w:instrText xml:space="preserve"> PAGEREF _Toc378256444 \h </w:instrText>
             </w:r>
             <w:r>
               <w:rPr>
@@ -1394,7 +1394,7 @@
               <w:lang w:eastAsia="sk-SK"/>
             </w:rPr>
           </w:pPr>
-          <w:hyperlink w:anchor="_Toc378255900" w:history="1">
+          <w:hyperlink w:anchor="_Toc378256445" w:history="1">
             <w:r>
               <w:rPr>
                 <w:rStyle w:val="Hypertextovprepojenie"/>
@@ -1421,7 +1421,7 @@
                 <w:noProof/>
                 <w:webHidden/>
               </w:rPr>
-              <w:instrText xml:space="preserve"> PAGEREF _Toc378255900 \h </w:instrText>
+              <w:instrText xml:space="preserve"> PAGEREF _Toc378256445 \h </w:instrText>
             </w:r>
             <w:r>
               <w:rPr>
@@ -1464,7 +1464,7 @@
               <w:lang w:eastAsia="sk-SK"/>
             </w:rPr>
           </w:pPr>
-          <w:hyperlink w:anchor="_Toc378255901" w:history="1">
+          <w:hyperlink w:anchor="_Toc378256446" w:history="1">
             <w:r>
               <w:rPr>
                 <w:rStyle w:val="Hypertextovprepojenie"/>
@@ -1491,7 +1491,7 @@
                 <w:noProof/>
                 <w:webHidden/>
               </w:rPr>
-              <w:instrText xml:space="preserve"> PAGEREF _Toc378255901 \h </w:instrText>
+              <w:instrText xml:space="preserve"> PAGEREF _Toc378256446 \h </w:instrText>
             </w:r>
             <w:r>
               <w:rPr>
@@ -1534,7 +1534,7 @@
               <w:lang w:eastAsia="sk-SK"/>
             </w:rPr>
           </w:pPr>
-          <w:hyperlink w:anchor="_Toc378255902" w:history="1">
+          <w:hyperlink w:anchor="_Toc378256447" w:history="1">
             <w:r>
               <w:rPr>
                 <w:rStyle w:val="Hypertextovprepojenie"/>
@@ -1561,7 +1561,7 @@
                 <w:noProof/>
                 <w:webHidden/>
               </w:rPr>
-              <w:instrText xml:space="preserve"> PAGEREF _Toc378255902 \h </w:instrText>
+              <w:instrText xml:space="preserve"> PAGEREF _Toc378256447 \h </w:instrText>
             </w:r>
             <w:r>
               <w:rPr>
@@ -1604,7 +1604,7 @@
               <w:lang w:eastAsia="sk-SK"/>
             </w:rPr>
           </w:pPr>
-          <w:hyperlink w:anchor="_Toc378255903" w:history="1">
+          <w:hyperlink w:anchor="_Toc378256448" w:history="1">
             <w:r>
               <w:rPr>
                 <w:rStyle w:val="Hypertextovprepojenie"/>
@@ -1631,7 +1631,7 @@
                 <w:noProof/>
                 <w:webHidden/>
               </w:rPr>
-              <w:instrText xml:space="preserve"> PAGEREF _Toc378255903 \h </w:instrText>
+              <w:instrText xml:space="preserve"> PAGEREF _Toc378256448 \h </w:instrText>
             </w:r>
             <w:r>
               <w:rPr>
@@ -1674,7 +1674,7 @@
               <w:lang w:eastAsia="sk-SK"/>
             </w:rPr>
           </w:pPr>
-          <w:hyperlink w:anchor="_Toc378255904" w:history="1">
+          <w:hyperlink w:anchor="_Toc378256449" w:history="1">
             <w:r>
               <w:rPr>
                 <w:rStyle w:val="Hypertextovprepojenie"/>
@@ -1701,7 +1701,7 @@
                 <w:noProof/>
                 <w:webHidden/>
               </w:rPr>
-              <w:instrText xml:space="preserve"> PAGEREF _Toc378255904 \h </w:instrText>
+              <w:instrText xml:space="preserve"> PAGEREF _Toc378256449 \h </w:instrText>
             </w:r>
             <w:r>
               <w:rPr>
@@ -1744,7 +1744,7 @@
               <w:lang w:eastAsia="sk-SK"/>
             </w:rPr>
           </w:pPr>
-          <w:hyperlink w:anchor="_Toc378255905" w:history="1">
+          <w:hyperlink w:anchor="_Toc378256450" w:history="1">
             <w:r>
               <w:rPr>
                 <w:rStyle w:val="Hypertextovprepojenie"/>
@@ -1771,7 +1771,7 @@
                 <w:noProof/>
                 <w:webHidden/>
               </w:rPr>
-              <w:instrText xml:space="preserve"> PAGEREF _Toc378255905 \h </w:instrText>
+              <w:instrText xml:space="preserve"> PAGEREF _Toc378256450 \h </w:instrText>
             </w:r>
             <w:r>
               <w:rPr>
@@ -1814,13 +1814,13 @@
               <w:lang w:eastAsia="sk-SK"/>
             </w:rPr>
           </w:pPr>
-          <w:hyperlink w:anchor="_Toc378255906" w:history="1">
+          <w:hyperlink w:anchor="_Toc378256451" w:history="1">
             <w:r>
               <w:rPr>
                 <w:rStyle w:val="Hypertextovprepojenie"/>
                 <w:noProof/>
               </w:rPr>
-              <w:t>5. Sekvenčné diagramy</w:t>
+              <w:t>5. Domain-level class diagram</w:t>
             </w:r>
             <w:r>
               <w:rPr>
@@ -1841,7 +1841,7 @@
                 <w:noProof/>
                 <w:webHidden/>
               </w:rPr>
-              <w:instrText xml:space="preserve"> PAGEREF _Toc378255906 \h </w:instrText>
+              <w:instrText xml:space="preserve"> PAGEREF _Toc378256451 \h </w:instrText>
             </w:r>
             <w:r>
               <w:rPr>
@@ -1861,7 +1861,7 @@
                 <w:noProof/>
                 <w:webHidden/>
               </w:rPr>
-              <w:t>23</w:t>
+              <w:t>20</w:t>
             </w:r>
             <w:r>
               <w:rPr>
@@ -1884,13 +1884,13 @@
               <w:lang w:eastAsia="sk-SK"/>
             </w:rPr>
           </w:pPr>
-          <w:hyperlink w:anchor="_Toc378255907" w:history="1">
+          <w:hyperlink w:anchor="_Toc378256452" w:history="1">
             <w:r>
               <w:rPr>
                 <w:rStyle w:val="Hypertextovprepojenie"/>
                 <w:noProof/>
               </w:rPr>
-              <w:t>6. Triedny diagram</w:t>
+              <w:t>6. Sekvenčné diagramy</w:t>
             </w:r>
             <w:r>
               <w:rPr>
@@ -1911,7 +1911,77 @@
                 <w:noProof/>
                 <w:webHidden/>
               </w:rPr>
-              <w:instrText xml:space="preserve"> PAGEREF _Toc378255907 \h </w:instrText>
+              <w:instrText xml:space="preserve"> PAGEREF _Toc378256452 \h </w:instrText>
+            </w:r>
+            <w:r>
+              <w:rPr>
+                <w:noProof/>
+                <w:webHidden/>
+              </w:rPr>
+            </w:r>
+            <w:r>
+              <w:rPr>
+                <w:noProof/>
+                <w:webHidden/>
+              </w:rPr>
+              <w:fldChar w:fldCharType="separate"/>
+            </w:r>
+            <w:r>
+              <w:rPr>
+                <w:noProof/>
+                <w:webHidden/>
+              </w:rPr>
+              <w:t>23</w:t>
+            </w:r>
+            <w:r>
+              <w:rPr>
+                <w:noProof/>
+                <w:webHidden/>
+              </w:rPr>
+              <w:fldChar w:fldCharType="end"/>
+            </w:r>
+          </w:hyperlink>
+        </w:p>
+        <w:p>
+          <w:pPr>
+            <w:pStyle w:val="Obsah2"/>
+            <w:tabs>
+              <w:tab w:val="right" w:leader="dot" w:pos="9062"/>
+            </w:tabs>
+            <w:rPr>
+              <w:rFonts w:asciiTheme="minorHAnsi" w:eastAsiaTheme="minorEastAsia" w:hAnsiTheme="minorHAnsi" w:cstheme="minorBidi"/>
+              <w:noProof/>
+              <w:lang w:eastAsia="sk-SK"/>
+            </w:rPr>
+          </w:pPr>
+          <w:hyperlink w:anchor="_Toc378256453" w:history="1">
+            <w:r>
+              <w:rPr>
+                <w:rStyle w:val="Hypertextovprepojenie"/>
+                <w:noProof/>
+              </w:rPr>
+              <w:t>7. Triedny diagram</w:t>
+            </w:r>
+            <w:r>
+              <w:rPr>
+                <w:noProof/>
+                <w:webHidden/>
+              </w:rPr>
+              <w:tab/>
+            </w:r>
+            <w:r>
+              <w:rPr>
+                <w:noProof/>
+                <w:webHidden/>
+              </w:rPr>
+              <w:fldChar w:fldCharType="begin"/>
+            </w:r>
+            <w:r>
+              <w:rPr>
+                <w:noProof/>
+                <w:webHidden/>
+              </w:rPr>
+              <w:instrText xml:space="preserve"> PAGEREF _Toc378256453 \h </w:instrText>
             </w:r>
             <w:r>
               <w:rPr>
@@ -1968,7 +2038,6 @@
           <w:szCs w:val="36"/>
         </w:rPr>
       </w:pPr>
-      <w:bookmarkStart w:id="0" w:name="_Toc378255884"/>
     </w:p>
     <w:p>
       <w:pPr>
@@ -1979,6 +2048,7 @@
           <w:szCs w:val="36"/>
         </w:rPr>
       </w:pPr>
+      <w:bookmarkStart w:id="0" w:name="_Toc378256429"/>
       <w:r>
         <w:rPr>
           <w:sz w:val="36"/>
@@ -2038,7 +2108,7 @@
         </w:rPr>
       </w:pPr>
       <w:bookmarkStart w:id="1" w:name="_Toc369277322"/>
-      <w:bookmarkStart w:id="2" w:name="_Toc378255885"/>
+      <w:bookmarkStart w:id="2" w:name="_Toc378256430"/>
       <w:r>
         <w:t>1. Úvod</w:t>
       </w:r>
@@ -2054,7 +2124,7 @@
         </w:rPr>
       </w:pPr>
       <w:bookmarkStart w:id="3" w:name="_Toc369277323"/>
-      <w:bookmarkStart w:id="4" w:name="_Toc378255886"/>
+      <w:bookmarkStart w:id="4" w:name="_Toc378256431"/>
       <w:r>
         <w:t>1.1 Predmet špecifikácie</w:t>
       </w:r>
@@ -2089,7 +2159,7 @@
         </w:rPr>
       </w:pPr>
       <w:bookmarkStart w:id="5" w:name="_Toc369277324"/>
-      <w:bookmarkStart w:id="6" w:name="_Toc378255887"/>
+      <w:bookmarkStart w:id="6" w:name="_Toc378256432"/>
       <w:r>
         <w:t>1.2 Rozsah a funkcie systému</w:t>
       </w:r>
@@ -2144,7 +2214,7 @@
         </w:rPr>
       </w:pPr>
       <w:bookmarkStart w:id="7" w:name="_Toc369277325"/>
-      <w:bookmarkStart w:id="8" w:name="_Toc378255888"/>
+      <w:bookmarkStart w:id="8" w:name="_Toc378256433"/>
       <w:r>
         <w:t>1.3 Slovník pojmov a skratky</w:t>
       </w:r>
@@ -2270,7 +2340,7 @@
         <w:pStyle w:val="Nadpis3"/>
       </w:pPr>
       <w:bookmarkStart w:id="9" w:name="_Toc369277326"/>
-      <w:bookmarkStart w:id="10" w:name="_Toc378255889"/>
+      <w:bookmarkStart w:id="10" w:name="_Toc378256434"/>
       <w:r>
         <w:t>1.4 Odkazy</w:t>
       </w:r>
@@ -2378,7 +2448,7 @@
         </w:rPr>
       </w:pPr>
       <w:bookmarkStart w:id="11" w:name="_Toc369277327"/>
-      <w:bookmarkStart w:id="12" w:name="_Toc378255890"/>
+      <w:bookmarkStart w:id="12" w:name="_Toc378256435"/>
       <w:r>
         <w:t>1.5 Prehľad obsahu nasledovných kapitol</w:t>
       </w:r>
@@ -2432,7 +2502,7 @@
         </w:rPr>
       </w:pPr>
       <w:bookmarkStart w:id="13" w:name="_Toc369277328"/>
-      <w:bookmarkStart w:id="14" w:name="_Toc378255891"/>
+      <w:bookmarkStart w:id="14" w:name="_Toc378256436"/>
       <w:r>
         <w:t>2. Celkový opis</w:t>
       </w:r>
@@ -2448,7 +2518,7 @@
         </w:rPr>
       </w:pPr>
       <w:bookmarkStart w:id="15" w:name="_Toc369277329"/>
-      <w:bookmarkStart w:id="16" w:name="_Toc378255892"/>
+      <w:bookmarkStart w:id="16" w:name="_Toc378256437"/>
       <w:r>
         <w:t>2.1 Kontext systému</w:t>
       </w:r>
@@ -2712,7 +2782,7 @@
         </w:rPr>
       </w:pPr>
       <w:bookmarkStart w:id="20" w:name="_Toc369277333"/>
-      <w:bookmarkStart w:id="21" w:name="_Toc378255893"/>
+      <w:bookmarkStart w:id="21" w:name="_Toc378256438"/>
       <w:r>
         <w:t>2.2 Charakterizácia používateľa</w:t>
       </w:r>
@@ -2755,7 +2825,7 @@
         <w:pStyle w:val="Nadpis3"/>
       </w:pPr>
       <w:bookmarkStart w:id="22" w:name="_Toc369277334"/>
-      <w:bookmarkStart w:id="23" w:name="_Toc378255894"/>
+      <w:bookmarkStart w:id="23" w:name="_Toc378256439"/>
       <w:r>
         <w:t>2.3 Popis záznamov a systémových správ</w:t>
       </w:r>
@@ -3275,7 +3345,7 @@
         </w:rPr>
       </w:pPr>
       <w:bookmarkStart w:id="26" w:name="_Toc369277337"/>
-      <w:bookmarkStart w:id="27" w:name="_Toc378255895"/>
+      <w:bookmarkStart w:id="27" w:name="_Toc378256440"/>
       <w:r>
         <w:t>3. Konkrétne požiadavky</w:t>
       </w:r>
@@ -3291,7 +3361,7 @@
         </w:rPr>
       </w:pPr>
       <w:bookmarkStart w:id="28" w:name="_Toc369277338"/>
-      <w:bookmarkStart w:id="29" w:name="_Toc378255896"/>
+      <w:bookmarkStart w:id="29" w:name="_Toc378256441"/>
       <w:r>
         <w:t>3.1 Systémové požiadavky</w:t>
       </w:r>
@@ -3931,7 +4001,7 @@
         <w:pStyle w:val="Nadpis3"/>
       </w:pPr>
       <w:bookmarkStart w:id="30" w:name="_Toc369277339"/>
-      <w:bookmarkStart w:id="31" w:name="_Toc378255897"/>
+      <w:bookmarkStart w:id="31" w:name="_Toc378256442"/>
       <w:r>
         <w:t>3.2 Funkčné požiadavky</w:t>
       </w:r>
@@ -5154,7 +5224,7 @@
         </w:rPr>
       </w:pPr>
       <w:bookmarkStart w:id="35" w:name="_Toc369277343"/>
-      <w:bookmarkStart w:id="36" w:name="_Toc378255898"/>
+      <w:bookmarkStart w:id="36" w:name="_Toc378256443"/>
       <w:r>
         <w:t>3.3 Výkonnostné požiadavky</w:t>
       </w:r>
@@ -5181,14 +5251,16 @@
         <w:rPr>
           <w:rStyle w:val="Nadpis1Char"/>
           <w:rFonts w:ascii="Calibri" w:hAnsi="Calibri"/>
+          <w:b/>
         </w:rPr>
       </w:pPr>
       <w:bookmarkStart w:id="37" w:name="_Toc369277344"/>
-      <w:bookmarkStart w:id="38" w:name="_Toc378255899"/>
+      <w:bookmarkStart w:id="38" w:name="_Toc378256444"/>
       <w:r>
         <w:rPr>
           <w:rStyle w:val="Nadpis1Char"/>
           <w:rFonts w:ascii="Calibri" w:hAnsi="Calibri"/>
+          <w:b/>
         </w:rPr>
         <w:t>4. Apendix</w:t>
       </w:r>
@@ -5200,7 +5272,7 @@
         <w:pStyle w:val="Nadpis3"/>
       </w:pPr>
       <w:bookmarkStart w:id="39" w:name="_Toc369277345"/>
-      <w:bookmarkStart w:id="40" w:name="_Toc378255900"/>
+      <w:bookmarkStart w:id="40" w:name="_Toc378256445"/>
       <w:r>
         <w:t>4.1 Odkazy</w:t>
       </w:r>
@@ -5724,7 +5796,7 @@
           <w:szCs w:val="36"/>
         </w:rPr>
       </w:pPr>
-      <w:bookmarkStart w:id="41" w:name="_Toc378255901"/>
+      <w:bookmarkStart w:id="41" w:name="_Toc378256446"/>
       <w:r>
         <w:rPr>
           <w:sz w:val="36"/>
@@ -5769,7 +5841,7 @@
       <w:pPr>
         <w:pStyle w:val="Nadpis2"/>
       </w:pPr>
-      <w:bookmarkStart w:id="42" w:name="_Toc378255902"/>
+      <w:bookmarkStart w:id="42" w:name="_Toc378256447"/>
       <w:r>
         <w:t xml:space="preserve">1. </w:t>
       </w:r>
@@ -6199,7 +6271,7 @@
       <w:pPr>
         <w:pStyle w:val="Nadpis2"/>
       </w:pPr>
-      <w:bookmarkStart w:id="43" w:name="_Toc378255903"/>
+      <w:bookmarkStart w:id="43" w:name="_Toc378256448"/>
       <w:r>
         <w:t xml:space="preserve">2. </w:t>
       </w:r>
@@ -6582,7 +6654,7 @@
       <w:pPr>
         <w:pStyle w:val="Nadpis2"/>
       </w:pPr>
-      <w:bookmarkStart w:id="44" w:name="_Toc378255904"/>
+      <w:bookmarkStart w:id="44" w:name="_Toc378256449"/>
       <w:r>
         <w:lastRenderedPageBreak/>
         <w:t xml:space="preserve">3. </w:t>
@@ -7459,7 +7531,7 @@
       <w:pPr>
         <w:pStyle w:val="Nadpis2"/>
       </w:pPr>
-      <w:bookmarkStart w:id="45" w:name="_Toc378255905"/>
+      <w:bookmarkStart w:id="45" w:name="_Toc378256450"/>
       <w:r>
         <w:t xml:space="preserve">4. </w:t>
       </w:r>
@@ -8123,6 +8195,7 @@
       <w:pPr>
         <w:pStyle w:val="Nadpis2"/>
       </w:pPr>
+      <w:bookmarkStart w:id="46" w:name="_Toc378256451"/>
       <w:r>
         <w:t xml:space="preserve">5. </w:t>
       </w:r>
@@ -8142,6 +8215,7 @@
       <w:r>
         <w:t xml:space="preserve"> diagram</w:t>
       </w:r>
+      <w:bookmarkEnd w:id="46"/>
     </w:p>
     <w:p>
       <w:pPr>
@@ -10263,7 +10337,7 @@
       <w:pPr>
         <w:pStyle w:val="Nadpis2"/>
       </w:pPr>
-      <w:bookmarkStart w:id="46" w:name="_Toc378255906"/>
+      <w:bookmarkStart w:id="47" w:name="_Toc378256452"/>
       <w:r>
         <w:t>6</w:t>
       </w:r>
@@ -10273,7 +10347,7 @@
       <w:r>
         <w:t>Sekvenčné diagramy</w:t>
       </w:r>
-      <w:bookmarkEnd w:id="46"/>
+      <w:bookmarkEnd w:id="47"/>
     </w:p>
     <w:p>
       <w:pPr>
@@ -10856,7 +10930,7 @@
       <w:pPr>
         <w:pStyle w:val="Nadpis2"/>
       </w:pPr>
-      <w:bookmarkStart w:id="47" w:name="_Toc378255907"/>
+      <w:bookmarkStart w:id="48" w:name="_Toc378256453"/>
       <w:r>
         <w:lastRenderedPageBreak/>
         <w:t>7</w:t>
@@ -10867,7 +10941,7 @@
       <w:r>
         <w:t>Triedny diagram</w:t>
       </w:r>
-      <w:bookmarkEnd w:id="47"/>
+      <w:bookmarkEnd w:id="48"/>
     </w:p>
     <w:p>
       <w:pPr>

</xml_diff>